<commit_message>
spring clould conig server
</commit_message>
<xml_diff>
--- a/MicroDoc.docx
+++ b/MicroDoc.docx
@@ -1158,8 +1158,6 @@
       <w:r>
         <w:t>Scale UP</w:t>
       </w:r>
-      <w:bookmarkStart w:id="0" w:name="_GoBack"/>
-      <w:bookmarkEnd w:id="0"/>
       <w:r>
         <w:t>/Down:</w:t>
       </w:r>
@@ -1487,67 +1485,12 @@
           <w:szCs w:val="28"/>
         </w:rPr>
       </w:pPr>
-    </w:p>
-    <w:p>
-      <w:pPr>
-        <w:rPr>
-          <w:b/>
-          <w:sz w:val="28"/>
-          <w:szCs w:val="28"/>
-        </w:rPr>
-      </w:pPr>
-    </w:p>
-    <w:p>
-      <w:pPr>
-        <w:rPr>
-          <w:b/>
-          <w:sz w:val="28"/>
-          <w:szCs w:val="28"/>
-        </w:rPr>
-      </w:pPr>
-    </w:p>
-    <w:p>
-      <w:pPr>
-        <w:rPr>
-          <w:b/>
-          <w:sz w:val="28"/>
-          <w:szCs w:val="28"/>
-        </w:rPr>
-      </w:pPr>
-    </w:p>
-    <w:p>
-      <w:pPr>
-        <w:rPr>
-          <w:b/>
-          <w:sz w:val="28"/>
-          <w:szCs w:val="28"/>
-        </w:rPr>
-      </w:pPr>
-    </w:p>
-    <w:p>
-      <w:pPr>
-        <w:rPr>
-          <w:b/>
-          <w:sz w:val="28"/>
-          <w:szCs w:val="28"/>
-        </w:rPr>
-      </w:pPr>
-    </w:p>
-    <w:p>
-      <w:pPr>
-        <w:rPr>
-          <w:b/>
-          <w:sz w:val="28"/>
-          <w:szCs w:val="28"/>
-        </w:rPr>
-      </w:pPr>
-      <w:r>
-        <w:rPr>
-          <w:b/>
-          <w:sz w:val="28"/>
-          <w:szCs w:val="28"/>
-        </w:rPr>
-        <w:lastRenderedPageBreak/>
+      <w:r>
+        <w:rPr>
+          <w:b/>
+          <w:sz w:val="28"/>
+          <w:szCs w:val="28"/>
+        </w:rPr>
         <w:t>MS Advantages:</w:t>
       </w:r>
     </w:p>
@@ -1636,6 +1579,2036 @@
         <w:t>realase</w:t>
       </w:r>
       <w:proofErr w:type="spellEnd"/>
+    </w:p>
+    <w:p>
+      <w:pPr>
+        <w:rPr>
+          <w:b/>
+          <w:sz w:val="28"/>
+          <w:szCs w:val="28"/>
+        </w:rPr>
+      </w:pPr>
+      <w:bookmarkStart w:id="0" w:name="_GoBack"/>
+      <w:bookmarkEnd w:id="0"/>
+    </w:p>
+    <w:p>
+      <w:pPr>
+        <w:rPr>
+          <w:b/>
+          <w:sz w:val="28"/>
+          <w:szCs w:val="28"/>
+        </w:rPr>
+      </w:pPr>
+    </w:p>
+    <w:p>
+      <w:pPr>
+        <w:rPr>
+          <w:b/>
+          <w:sz w:val="28"/>
+          <w:szCs w:val="28"/>
+        </w:rPr>
+      </w:pPr>
+    </w:p>
+    <w:p>
+      <w:pPr>
+        <w:rPr>
+          <w:b/>
+          <w:sz w:val="28"/>
+          <w:szCs w:val="28"/>
+        </w:rPr>
+      </w:pPr>
+    </w:p>
+    <w:p>
+      <w:pPr>
+        <w:rPr>
+          <w:b/>
+          <w:sz w:val="28"/>
+          <w:szCs w:val="28"/>
+        </w:rPr>
+      </w:pPr>
+    </w:p>
+    <w:p>
+      <w:pPr>
+        <w:rPr>
+          <w:b/>
+          <w:sz w:val="28"/>
+          <w:szCs w:val="28"/>
+        </w:rPr>
+      </w:pPr>
+    </w:p>
+    <w:p>
+      <w:pPr>
+        <w:rPr>
+          <w:b/>
+          <w:sz w:val="28"/>
+          <w:szCs w:val="28"/>
+        </w:rPr>
+      </w:pPr>
+    </w:p>
+    <w:p>
+      <w:pPr>
+        <w:rPr>
+          <w:b/>
+          <w:sz w:val="28"/>
+          <w:szCs w:val="28"/>
+        </w:rPr>
+      </w:pPr>
+      <w:proofErr w:type="gramStart"/>
+      <w:r>
+        <w:rPr>
+          <w:b/>
+          <w:sz w:val="28"/>
+          <w:szCs w:val="28"/>
+        </w:rPr>
+        <w:t>1.Setting</w:t>
+      </w:r>
+      <w:proofErr w:type="gramEnd"/>
+      <w:r>
+        <w:rPr>
+          <w:b/>
+          <w:sz w:val="28"/>
+          <w:szCs w:val="28"/>
+        </w:rPr>
+        <w:t xml:space="preserve"> Up spring </w:t>
+      </w:r>
+      <w:proofErr w:type="spellStart"/>
+      <w:r>
+        <w:rPr>
+          <w:b/>
+          <w:sz w:val="28"/>
+          <w:szCs w:val="28"/>
+        </w:rPr>
+        <w:t>clould</w:t>
+      </w:r>
+      <w:proofErr w:type="spellEnd"/>
+      <w:r>
+        <w:rPr>
+          <w:b/>
+          <w:sz w:val="28"/>
+          <w:szCs w:val="28"/>
+        </w:rPr>
+        <w:t xml:space="preserve"> </w:t>
+      </w:r>
+      <w:proofErr w:type="spellStart"/>
+      <w:r>
+        <w:rPr>
+          <w:b/>
+          <w:sz w:val="28"/>
+          <w:szCs w:val="28"/>
+        </w:rPr>
+        <w:t>config</w:t>
+      </w:r>
+      <w:proofErr w:type="spellEnd"/>
+      <w:r>
+        <w:rPr>
+          <w:b/>
+          <w:sz w:val="28"/>
+          <w:szCs w:val="28"/>
+        </w:rPr>
+        <w:t xml:space="preserve"> server</w:t>
+      </w:r>
+    </w:p>
+    <w:p>
+      <w:pPr>
+        <w:rPr>
+          <w:b/>
+          <w:sz w:val="28"/>
+          <w:szCs w:val="28"/>
+        </w:rPr>
+      </w:pPr>
+      <w:proofErr w:type="gramStart"/>
+      <w:r>
+        <w:rPr>
+          <w:b/>
+          <w:sz w:val="28"/>
+          <w:szCs w:val="28"/>
+        </w:rPr>
+        <w:t>2.dependencies</w:t>
+      </w:r>
+      <w:proofErr w:type="gramEnd"/>
+      <w:r>
+        <w:rPr>
+          <w:b/>
+          <w:sz w:val="28"/>
+          <w:szCs w:val="28"/>
+        </w:rPr>
+        <w:t xml:space="preserve"> -</w:t>
+      </w:r>
+      <w:proofErr w:type="spellStart"/>
+      <w:r>
+        <w:rPr>
+          <w:b/>
+          <w:sz w:val="28"/>
+          <w:szCs w:val="28"/>
+        </w:rPr>
+        <w:t>config</w:t>
+      </w:r>
+      <w:proofErr w:type="spellEnd"/>
+      <w:r>
+        <w:rPr>
+          <w:b/>
+          <w:sz w:val="28"/>
+          <w:szCs w:val="28"/>
+        </w:rPr>
+        <w:t xml:space="preserve"> </w:t>
+      </w:r>
+      <w:proofErr w:type="spellStart"/>
+      <w:r>
+        <w:rPr>
+          <w:b/>
+          <w:sz w:val="28"/>
+          <w:szCs w:val="28"/>
+        </w:rPr>
+        <w:t>server,devtools</w:t>
+      </w:r>
+      <w:proofErr w:type="spellEnd"/>
+    </w:p>
+    <w:p>
+      <w:pPr>
+        <w:rPr>
+          <w:b/>
+          <w:sz w:val="28"/>
+          <w:szCs w:val="28"/>
+        </w:rPr>
+      </w:pPr>
+      <w:proofErr w:type="gramStart"/>
+      <w:r>
+        <w:rPr>
+          <w:b/>
+          <w:sz w:val="28"/>
+          <w:szCs w:val="28"/>
+        </w:rPr>
+        <w:t>3.name,port</w:t>
+      </w:r>
+      <w:proofErr w:type="gramEnd"/>
+      <w:r>
+        <w:rPr>
+          <w:b/>
+          <w:sz w:val="28"/>
+          <w:szCs w:val="28"/>
+        </w:rPr>
+        <w:t xml:space="preserve"> - 8888</w:t>
+      </w:r>
+    </w:p>
+    <w:p>
+      <w:pPr>
+        <w:rPr>
+          <w:b/>
+          <w:sz w:val="28"/>
+          <w:szCs w:val="28"/>
+        </w:rPr>
+      </w:pPr>
+      <w:proofErr w:type="gramStart"/>
+      <w:r>
+        <w:rPr>
+          <w:b/>
+          <w:sz w:val="28"/>
+          <w:szCs w:val="28"/>
+        </w:rPr>
+        <w:t>4.Create</w:t>
+      </w:r>
+      <w:proofErr w:type="gramEnd"/>
+      <w:r>
+        <w:rPr>
+          <w:b/>
+          <w:sz w:val="28"/>
+          <w:szCs w:val="28"/>
+        </w:rPr>
+        <w:t xml:space="preserve"> a new local </w:t>
+      </w:r>
+      <w:proofErr w:type="spellStart"/>
+      <w:r>
+        <w:rPr>
+          <w:b/>
+          <w:sz w:val="28"/>
+          <w:szCs w:val="28"/>
+        </w:rPr>
+        <w:t>git</w:t>
+      </w:r>
+      <w:proofErr w:type="spellEnd"/>
+      <w:r>
+        <w:rPr>
+          <w:b/>
+          <w:sz w:val="28"/>
+          <w:szCs w:val="28"/>
+        </w:rPr>
+        <w:t xml:space="preserve"> repo</w:t>
+      </w:r>
+    </w:p>
+    <w:p>
+      <w:pPr>
+        <w:rPr>
+          <w:b/>
+          <w:sz w:val="28"/>
+          <w:szCs w:val="28"/>
+        </w:rPr>
+      </w:pPr>
+      <w:proofErr w:type="gramStart"/>
+      <w:r>
+        <w:rPr>
+          <w:b/>
+          <w:sz w:val="28"/>
+          <w:szCs w:val="28"/>
+        </w:rPr>
+        <w:t>5.mkdir</w:t>
+      </w:r>
+      <w:proofErr w:type="gramEnd"/>
+      <w:r>
+        <w:rPr>
+          <w:b/>
+          <w:sz w:val="28"/>
+          <w:szCs w:val="28"/>
+        </w:rPr>
+        <w:t xml:space="preserve"> </w:t>
+      </w:r>
+      <w:proofErr w:type="spellStart"/>
+      <w:r>
+        <w:rPr>
+          <w:b/>
+          <w:sz w:val="28"/>
+          <w:szCs w:val="28"/>
+        </w:rPr>
+        <w:t>git</w:t>
+      </w:r>
+      <w:proofErr w:type="spellEnd"/>
+      <w:r>
+        <w:rPr>
+          <w:b/>
+          <w:sz w:val="28"/>
+          <w:szCs w:val="28"/>
+        </w:rPr>
+        <w:t>-</w:t>
+      </w:r>
+      <w:proofErr w:type="spellStart"/>
+      <w:r>
+        <w:rPr>
+          <w:b/>
+          <w:sz w:val="28"/>
+          <w:szCs w:val="28"/>
+        </w:rPr>
+        <w:t>localconfig</w:t>
+      </w:r>
+      <w:proofErr w:type="spellEnd"/>
+      <w:r>
+        <w:rPr>
+          <w:b/>
+          <w:sz w:val="28"/>
+          <w:szCs w:val="28"/>
+        </w:rPr>
+        <w:t>-repo</w:t>
+      </w:r>
+    </w:p>
+    <w:p>
+      <w:pPr>
+        <w:rPr>
+          <w:b/>
+          <w:sz w:val="28"/>
+          <w:szCs w:val="28"/>
+        </w:rPr>
+      </w:pPr>
+      <w:proofErr w:type="gramStart"/>
+      <w:r>
+        <w:rPr>
+          <w:b/>
+          <w:sz w:val="28"/>
+          <w:szCs w:val="28"/>
+        </w:rPr>
+        <w:t>6.Initialize</w:t>
+      </w:r>
+      <w:proofErr w:type="gramEnd"/>
+      <w:r>
+        <w:rPr>
+          <w:b/>
+          <w:sz w:val="28"/>
+          <w:szCs w:val="28"/>
+        </w:rPr>
+        <w:t xml:space="preserve"> new </w:t>
+      </w:r>
+      <w:proofErr w:type="spellStart"/>
+      <w:r>
+        <w:rPr>
+          <w:b/>
+          <w:sz w:val="28"/>
+          <w:szCs w:val="28"/>
+        </w:rPr>
+        <w:t>git</w:t>
+      </w:r>
+      <w:proofErr w:type="spellEnd"/>
+      <w:r>
+        <w:rPr>
+          <w:b/>
+          <w:sz w:val="28"/>
+          <w:szCs w:val="28"/>
+        </w:rPr>
+        <w:t xml:space="preserve"> repo -&gt; </w:t>
+      </w:r>
+      <w:proofErr w:type="spellStart"/>
+      <w:r>
+        <w:rPr>
+          <w:b/>
+          <w:sz w:val="28"/>
+          <w:szCs w:val="28"/>
+        </w:rPr>
+        <w:t>git</w:t>
+      </w:r>
+      <w:proofErr w:type="spellEnd"/>
+      <w:r>
+        <w:rPr>
+          <w:b/>
+          <w:sz w:val="28"/>
+          <w:szCs w:val="28"/>
+        </w:rPr>
+        <w:t xml:space="preserve"> </w:t>
+      </w:r>
+      <w:proofErr w:type="spellStart"/>
+      <w:r>
+        <w:rPr>
+          <w:b/>
+          <w:sz w:val="28"/>
+          <w:szCs w:val="28"/>
+        </w:rPr>
+        <w:t>init</w:t>
+      </w:r>
+      <w:proofErr w:type="spellEnd"/>
+    </w:p>
+    <w:p>
+      <w:pPr>
+        <w:rPr>
+          <w:b/>
+          <w:sz w:val="28"/>
+          <w:szCs w:val="28"/>
+        </w:rPr>
+      </w:pPr>
+      <w:proofErr w:type="gramStart"/>
+      <w:r>
+        <w:rPr>
+          <w:b/>
+          <w:sz w:val="28"/>
+          <w:szCs w:val="28"/>
+        </w:rPr>
+        <w:t>7.Add</w:t>
+      </w:r>
+      <w:proofErr w:type="gramEnd"/>
+      <w:r>
+        <w:rPr>
+          <w:b/>
+          <w:sz w:val="28"/>
+          <w:szCs w:val="28"/>
+        </w:rPr>
+        <w:t xml:space="preserve"> to our spring </w:t>
+      </w:r>
+      <w:proofErr w:type="spellStart"/>
+      <w:r>
+        <w:rPr>
+          <w:b/>
+          <w:sz w:val="28"/>
+          <w:szCs w:val="28"/>
+        </w:rPr>
+        <w:t>clould</w:t>
+      </w:r>
+      <w:proofErr w:type="spellEnd"/>
+      <w:r>
+        <w:rPr>
+          <w:b/>
+          <w:sz w:val="28"/>
+          <w:szCs w:val="28"/>
+        </w:rPr>
+        <w:t xml:space="preserve"> </w:t>
+      </w:r>
+      <w:proofErr w:type="spellStart"/>
+      <w:r>
+        <w:rPr>
+          <w:b/>
+          <w:sz w:val="28"/>
+          <w:szCs w:val="28"/>
+        </w:rPr>
+        <w:t>cogif</w:t>
+      </w:r>
+      <w:proofErr w:type="spellEnd"/>
+      <w:r>
+        <w:rPr>
+          <w:b/>
+          <w:sz w:val="28"/>
+          <w:szCs w:val="28"/>
+        </w:rPr>
+        <w:t xml:space="preserve"> project, Right click-</w:t>
+      </w:r>
+      <w:proofErr w:type="spellStart"/>
+      <w:r>
+        <w:rPr>
+          <w:b/>
+          <w:sz w:val="28"/>
+          <w:szCs w:val="28"/>
+        </w:rPr>
+        <w:t>Buildpath</w:t>
+      </w:r>
+      <w:proofErr w:type="spellEnd"/>
+      <w:r>
+        <w:rPr>
+          <w:b/>
+          <w:sz w:val="28"/>
+          <w:szCs w:val="28"/>
+        </w:rPr>
+        <w:t>-</w:t>
+      </w:r>
+      <w:proofErr w:type="spellStart"/>
+      <w:r>
+        <w:rPr>
+          <w:b/>
+          <w:sz w:val="28"/>
+          <w:szCs w:val="28"/>
+        </w:rPr>
+        <w:t>LinkSource</w:t>
+      </w:r>
+      <w:proofErr w:type="spellEnd"/>
+    </w:p>
+    <w:p>
+      <w:pPr>
+        <w:rPr>
+          <w:b/>
+          <w:sz w:val="28"/>
+          <w:szCs w:val="28"/>
+        </w:rPr>
+      </w:pPr>
+      <w:proofErr w:type="gramStart"/>
+      <w:r>
+        <w:rPr>
+          <w:b/>
+          <w:sz w:val="28"/>
+          <w:szCs w:val="28"/>
+        </w:rPr>
+        <w:t>8.Create</w:t>
+      </w:r>
+      <w:proofErr w:type="gramEnd"/>
+      <w:r>
+        <w:rPr>
+          <w:b/>
+          <w:sz w:val="28"/>
+          <w:szCs w:val="28"/>
+        </w:rPr>
+        <w:t xml:space="preserve"> properties files of </w:t>
+      </w:r>
+      <w:proofErr w:type="spellStart"/>
+      <w:r>
+        <w:rPr>
+          <w:b/>
+          <w:sz w:val="28"/>
+          <w:szCs w:val="28"/>
+        </w:rPr>
+        <w:t>rangeService</w:t>
+      </w:r>
+      <w:proofErr w:type="spellEnd"/>
+    </w:p>
+    <w:p>
+      <w:pPr>
+        <w:rPr>
+          <w:b/>
+          <w:sz w:val="28"/>
+          <w:szCs w:val="28"/>
+        </w:rPr>
+      </w:pPr>
+      <w:proofErr w:type="gramStart"/>
+      <w:r>
+        <w:rPr>
+          <w:b/>
+          <w:sz w:val="28"/>
+          <w:szCs w:val="28"/>
+        </w:rPr>
+        <w:t>9.range</w:t>
+      </w:r>
+      <w:proofErr w:type="gramEnd"/>
+      <w:r>
+        <w:rPr>
+          <w:b/>
+          <w:sz w:val="28"/>
+          <w:szCs w:val="28"/>
+        </w:rPr>
+        <w:t>-service.properties</w:t>
+      </w:r>
+    </w:p>
+    <w:p>
+      <w:pPr>
+        <w:rPr>
+          <w:b/>
+          <w:sz w:val="28"/>
+          <w:szCs w:val="28"/>
+        </w:rPr>
+      </w:pPr>
+      <w:r>
+        <w:rPr>
+          <w:b/>
+          <w:sz w:val="28"/>
+          <w:szCs w:val="28"/>
+        </w:rPr>
+        <w:t>10</w:t>
+      </w:r>
+      <w:proofErr w:type="gramStart"/>
+      <w:r>
+        <w:rPr>
+          <w:b/>
+          <w:sz w:val="28"/>
+          <w:szCs w:val="28"/>
+        </w:rPr>
+        <w:t>.Copy</w:t>
+      </w:r>
+      <w:proofErr w:type="gramEnd"/>
+      <w:r>
+        <w:rPr>
+          <w:b/>
+          <w:sz w:val="28"/>
+          <w:szCs w:val="28"/>
+        </w:rPr>
+        <w:t xml:space="preserve"> the maximum and minimum properties to range-</w:t>
+      </w:r>
+      <w:proofErr w:type="spellStart"/>
+      <w:r>
+        <w:rPr>
+          <w:b/>
+          <w:sz w:val="28"/>
+          <w:szCs w:val="28"/>
+        </w:rPr>
+        <w:t>service.properties</w:t>
+      </w:r>
+      <w:proofErr w:type="spellEnd"/>
+    </w:p>
+    <w:p>
+      <w:pPr>
+        <w:rPr>
+          <w:b/>
+          <w:sz w:val="28"/>
+          <w:szCs w:val="28"/>
+        </w:rPr>
+      </w:pPr>
+      <w:r>
+        <w:rPr>
+          <w:b/>
+          <w:sz w:val="28"/>
+          <w:szCs w:val="28"/>
+        </w:rPr>
+        <w:t>11</w:t>
+      </w:r>
+      <w:proofErr w:type="gramStart"/>
+      <w:r>
+        <w:rPr>
+          <w:b/>
+          <w:sz w:val="28"/>
+          <w:szCs w:val="28"/>
+        </w:rPr>
+        <w:t>.Once</w:t>
+      </w:r>
+      <w:proofErr w:type="gramEnd"/>
+      <w:r>
+        <w:rPr>
+          <w:b/>
+          <w:sz w:val="28"/>
+          <w:szCs w:val="28"/>
+        </w:rPr>
+        <w:t xml:space="preserve"> you done add files to repo </w:t>
+      </w:r>
+      <w:proofErr w:type="spellStart"/>
+      <w:r>
+        <w:rPr>
+          <w:b/>
+          <w:sz w:val="28"/>
+          <w:szCs w:val="28"/>
+        </w:rPr>
+        <w:t>git</w:t>
+      </w:r>
+      <w:proofErr w:type="spellEnd"/>
+      <w:r>
+        <w:rPr>
+          <w:b/>
+          <w:sz w:val="28"/>
+          <w:szCs w:val="28"/>
+        </w:rPr>
+        <w:t xml:space="preserve"> add -A</w:t>
+      </w:r>
+    </w:p>
+    <w:p>
+      <w:pPr>
+        <w:rPr>
+          <w:b/>
+          <w:sz w:val="28"/>
+          <w:szCs w:val="28"/>
+        </w:rPr>
+      </w:pPr>
+      <w:r>
+        <w:rPr>
+          <w:b/>
+          <w:sz w:val="28"/>
+          <w:szCs w:val="28"/>
+        </w:rPr>
+        <w:t>12</w:t>
+      </w:r>
+      <w:proofErr w:type="gramStart"/>
+      <w:r>
+        <w:rPr>
+          <w:b/>
+          <w:sz w:val="28"/>
+          <w:szCs w:val="28"/>
+        </w:rPr>
+        <w:t>.Commit</w:t>
+      </w:r>
+      <w:proofErr w:type="gramEnd"/>
+      <w:r>
+        <w:rPr>
+          <w:b/>
+          <w:sz w:val="28"/>
+          <w:szCs w:val="28"/>
+        </w:rPr>
+        <w:t xml:space="preserve"> </w:t>
+      </w:r>
+      <w:proofErr w:type="spellStart"/>
+      <w:r>
+        <w:rPr>
+          <w:b/>
+          <w:sz w:val="28"/>
+          <w:szCs w:val="28"/>
+        </w:rPr>
+        <w:t>git</w:t>
+      </w:r>
+      <w:proofErr w:type="spellEnd"/>
+      <w:r>
+        <w:rPr>
+          <w:b/>
+          <w:sz w:val="28"/>
+          <w:szCs w:val="28"/>
+        </w:rPr>
+        <w:t xml:space="preserve"> commit -m "fc"</w:t>
+      </w:r>
+    </w:p>
+    <w:p>
+      <w:pPr>
+        <w:rPr>
+          <w:b/>
+          <w:sz w:val="28"/>
+          <w:szCs w:val="28"/>
+        </w:rPr>
+      </w:pPr>
+      <w:r>
+        <w:rPr>
+          <w:b/>
+          <w:sz w:val="28"/>
+          <w:szCs w:val="28"/>
+        </w:rPr>
+        <w:t>13</w:t>
+      </w:r>
+      <w:proofErr w:type="gramStart"/>
+      <w:r>
+        <w:rPr>
+          <w:b/>
+          <w:sz w:val="28"/>
+          <w:szCs w:val="28"/>
+        </w:rPr>
+        <w:t>.In</w:t>
+      </w:r>
+      <w:proofErr w:type="gramEnd"/>
+      <w:r>
+        <w:rPr>
+          <w:b/>
+          <w:sz w:val="28"/>
+          <w:szCs w:val="28"/>
+        </w:rPr>
+        <w:t xml:space="preserve"> Spring cloud </w:t>
+      </w:r>
+      <w:proofErr w:type="spellStart"/>
+      <w:r>
+        <w:rPr>
+          <w:b/>
+          <w:sz w:val="28"/>
+          <w:szCs w:val="28"/>
+        </w:rPr>
+        <w:t>application.prop</w:t>
+      </w:r>
+      <w:proofErr w:type="spellEnd"/>
+      <w:r>
+        <w:rPr>
+          <w:b/>
+          <w:sz w:val="28"/>
+          <w:szCs w:val="28"/>
+        </w:rPr>
+        <w:t xml:space="preserve"> -&gt; configure local repos</w:t>
+      </w:r>
+    </w:p>
+    <w:p>
+      <w:pPr>
+        <w:rPr>
+          <w:b/>
+          <w:sz w:val="28"/>
+          <w:szCs w:val="28"/>
+        </w:rPr>
+      </w:pPr>
+      <w:proofErr w:type="spellStart"/>
+      <w:r>
+        <w:rPr>
+          <w:b/>
+          <w:sz w:val="28"/>
+          <w:szCs w:val="28"/>
+        </w:rPr>
+        <w:t>spring.cloud.config.server.git.uri</w:t>
+      </w:r>
+      <w:proofErr w:type="spellEnd"/>
+      <w:r>
+        <w:rPr>
+          <w:b/>
+          <w:sz w:val="28"/>
+          <w:szCs w:val="28"/>
+        </w:rPr>
+        <w:t>=file:///c:dev/</w:t>
+      </w:r>
+    </w:p>
+    <w:p>
+      <w:pPr>
+        <w:rPr>
+          <w:b/>
+          <w:sz w:val="28"/>
+          <w:szCs w:val="28"/>
+        </w:rPr>
+      </w:pPr>
+      <w:r>
+        <w:rPr>
+          <w:b/>
+          <w:sz w:val="28"/>
+          <w:szCs w:val="28"/>
+        </w:rPr>
+        <w:t>14</w:t>
+      </w:r>
+      <w:proofErr w:type="gramStart"/>
+      <w:r>
+        <w:rPr>
+          <w:b/>
+          <w:sz w:val="28"/>
+          <w:szCs w:val="28"/>
+        </w:rPr>
+        <w:t>.Launch</w:t>
+      </w:r>
+      <w:proofErr w:type="gramEnd"/>
+      <w:r>
+        <w:rPr>
+          <w:b/>
+          <w:sz w:val="28"/>
+          <w:szCs w:val="28"/>
+        </w:rPr>
+        <w:t xml:space="preserve"> our spring </w:t>
+      </w:r>
+      <w:proofErr w:type="spellStart"/>
+      <w:r>
+        <w:rPr>
+          <w:b/>
+          <w:sz w:val="28"/>
+          <w:szCs w:val="28"/>
+        </w:rPr>
+        <w:t>clould</w:t>
+      </w:r>
+      <w:proofErr w:type="spellEnd"/>
+      <w:r>
+        <w:rPr>
+          <w:b/>
+          <w:sz w:val="28"/>
+          <w:szCs w:val="28"/>
+        </w:rPr>
+        <w:t xml:space="preserve"> </w:t>
+      </w:r>
+      <w:proofErr w:type="spellStart"/>
+      <w:r>
+        <w:rPr>
+          <w:b/>
+          <w:sz w:val="28"/>
+          <w:szCs w:val="28"/>
+        </w:rPr>
+        <w:t>config</w:t>
+      </w:r>
+      <w:proofErr w:type="spellEnd"/>
+      <w:r>
+        <w:rPr>
+          <w:b/>
+          <w:sz w:val="28"/>
+          <w:szCs w:val="28"/>
+        </w:rPr>
+        <w:t xml:space="preserve"> </w:t>
+      </w:r>
+      <w:proofErr w:type="spellStart"/>
+      <w:r>
+        <w:rPr>
+          <w:b/>
+          <w:sz w:val="28"/>
+          <w:szCs w:val="28"/>
+        </w:rPr>
+        <w:t>servere</w:t>
+      </w:r>
+      <w:proofErr w:type="spellEnd"/>
+    </w:p>
+    <w:p>
+      <w:pPr>
+        <w:rPr>
+          <w:b/>
+          <w:sz w:val="28"/>
+          <w:szCs w:val="28"/>
+        </w:rPr>
+      </w:pPr>
+      <w:proofErr w:type="gramStart"/>
+      <w:r>
+        <w:rPr>
+          <w:b/>
+          <w:sz w:val="28"/>
+          <w:szCs w:val="28"/>
+        </w:rPr>
+        <w:t>localhost:</w:t>
+      </w:r>
+      <w:proofErr w:type="gramEnd"/>
+      <w:r>
+        <w:rPr>
+          <w:b/>
+          <w:sz w:val="28"/>
+          <w:szCs w:val="28"/>
+        </w:rPr>
+        <w:t>8888/range-service/default</w:t>
+      </w:r>
+    </w:p>
+    <w:p>
+      <w:pPr>
+        <w:rPr>
+          <w:b/>
+          <w:sz w:val="28"/>
+          <w:szCs w:val="28"/>
+        </w:rPr>
+      </w:pPr>
+    </w:p>
+    <w:p>
+      <w:pPr>
+        <w:rPr>
+          <w:b/>
+          <w:sz w:val="28"/>
+          <w:szCs w:val="28"/>
+        </w:rPr>
+      </w:pPr>
+      <w:r>
+        <w:rPr>
+          <w:b/>
+          <w:sz w:val="28"/>
+          <w:szCs w:val="28"/>
+        </w:rPr>
+        <w:t>15</w:t>
+      </w:r>
+      <w:proofErr w:type="gramStart"/>
+      <w:r>
+        <w:rPr>
+          <w:b/>
+          <w:sz w:val="28"/>
+          <w:szCs w:val="28"/>
+        </w:rPr>
+        <w:t>.Need</w:t>
+      </w:r>
+      <w:proofErr w:type="gramEnd"/>
+      <w:r>
+        <w:rPr>
+          <w:b/>
+          <w:sz w:val="28"/>
+          <w:szCs w:val="28"/>
+        </w:rPr>
+        <w:t xml:space="preserve"> to enable @</w:t>
+      </w:r>
+      <w:proofErr w:type="spellStart"/>
+      <w:r>
+        <w:rPr>
+          <w:b/>
+          <w:sz w:val="28"/>
+          <w:szCs w:val="28"/>
+        </w:rPr>
+        <w:t>EnableConfigServer</w:t>
+      </w:r>
+      <w:proofErr w:type="spellEnd"/>
+    </w:p>
+    <w:p>
+      <w:pPr>
+        <w:rPr>
+          <w:b/>
+          <w:sz w:val="28"/>
+          <w:szCs w:val="28"/>
+        </w:rPr>
+      </w:pPr>
+    </w:p>
+    <w:p>
+      <w:pPr>
+        <w:rPr>
+          <w:b/>
+          <w:sz w:val="28"/>
+          <w:szCs w:val="28"/>
+        </w:rPr>
+      </w:pPr>
+      <w:r>
+        <w:rPr>
+          <w:b/>
+          <w:sz w:val="28"/>
+          <w:szCs w:val="28"/>
+        </w:rPr>
+        <w:t xml:space="preserve">Spring cloud </w:t>
+      </w:r>
+      <w:proofErr w:type="spellStart"/>
+      <w:r>
+        <w:rPr>
+          <w:b/>
+          <w:sz w:val="28"/>
+          <w:szCs w:val="28"/>
+        </w:rPr>
+        <w:t>config</w:t>
+      </w:r>
+      <w:proofErr w:type="spellEnd"/>
+      <w:r>
+        <w:rPr>
+          <w:b/>
+          <w:sz w:val="28"/>
+          <w:szCs w:val="28"/>
+        </w:rPr>
+        <w:t xml:space="preserve"> server store configuration about all </w:t>
+      </w:r>
+      <w:proofErr w:type="spellStart"/>
+      <w:r>
+        <w:rPr>
+          <w:b/>
+          <w:sz w:val="28"/>
+          <w:szCs w:val="28"/>
+        </w:rPr>
+        <w:t>microservices</w:t>
+      </w:r>
+      <w:proofErr w:type="spellEnd"/>
+      <w:r>
+        <w:rPr>
+          <w:b/>
+          <w:sz w:val="28"/>
+          <w:szCs w:val="28"/>
+        </w:rPr>
+        <w:t xml:space="preserve"> and it will store </w:t>
+      </w:r>
+      <w:proofErr w:type="spellStart"/>
+      <w:r>
+        <w:rPr>
+          <w:b/>
+          <w:sz w:val="28"/>
+          <w:szCs w:val="28"/>
+        </w:rPr>
+        <w:t>configuratons</w:t>
+      </w:r>
+      <w:proofErr w:type="spellEnd"/>
+    </w:p>
+    <w:p>
+      <w:pPr>
+        <w:rPr>
+          <w:b/>
+          <w:sz w:val="28"/>
+          <w:szCs w:val="28"/>
+        </w:rPr>
+      </w:pPr>
+      <w:proofErr w:type="gramStart"/>
+      <w:r>
+        <w:rPr>
+          <w:b/>
+          <w:sz w:val="28"/>
+          <w:szCs w:val="28"/>
+        </w:rPr>
+        <w:t>for</w:t>
+      </w:r>
+      <w:proofErr w:type="gramEnd"/>
+      <w:r>
+        <w:rPr>
+          <w:b/>
+          <w:sz w:val="28"/>
+          <w:szCs w:val="28"/>
+        </w:rPr>
+        <w:t xml:space="preserve"> </w:t>
+      </w:r>
+      <w:proofErr w:type="spellStart"/>
+      <w:r>
+        <w:rPr>
+          <w:b/>
+          <w:sz w:val="28"/>
+          <w:szCs w:val="28"/>
+        </w:rPr>
+        <w:t>differnt</w:t>
+      </w:r>
+      <w:proofErr w:type="spellEnd"/>
+      <w:r>
+        <w:rPr>
+          <w:b/>
+          <w:sz w:val="28"/>
+          <w:szCs w:val="28"/>
+        </w:rPr>
+        <w:t xml:space="preserve"> environments </w:t>
+      </w:r>
+      <w:proofErr w:type="spellStart"/>
+      <w:r>
+        <w:rPr>
+          <w:b/>
+          <w:sz w:val="28"/>
+          <w:szCs w:val="28"/>
+        </w:rPr>
+        <w:t>dev,sit,uat,prod</w:t>
+      </w:r>
+      <w:proofErr w:type="spellEnd"/>
+    </w:p>
+    <w:p>
+      <w:pPr>
+        <w:rPr>
+          <w:b/>
+          <w:sz w:val="28"/>
+          <w:szCs w:val="28"/>
+        </w:rPr>
+      </w:pPr>
+    </w:p>
+    <w:p>
+      <w:pPr>
+        <w:rPr>
+          <w:b/>
+          <w:sz w:val="28"/>
+          <w:szCs w:val="28"/>
+        </w:rPr>
+      </w:pPr>
+      <w:r>
+        <w:rPr>
+          <w:b/>
+          <w:sz w:val="28"/>
+          <w:szCs w:val="28"/>
+        </w:rPr>
+        <w:t>16</w:t>
+      </w:r>
+      <w:proofErr w:type="gramStart"/>
+      <w:r>
+        <w:rPr>
+          <w:b/>
+          <w:sz w:val="28"/>
+          <w:szCs w:val="28"/>
+        </w:rPr>
+        <w:t>.Create</w:t>
+      </w:r>
+      <w:proofErr w:type="gramEnd"/>
+      <w:r>
+        <w:rPr>
+          <w:b/>
+          <w:sz w:val="28"/>
+          <w:szCs w:val="28"/>
+        </w:rPr>
+        <w:t xml:space="preserve"> </w:t>
+      </w:r>
+      <w:proofErr w:type="spellStart"/>
+      <w:r>
+        <w:rPr>
+          <w:b/>
+          <w:sz w:val="28"/>
+          <w:szCs w:val="28"/>
+        </w:rPr>
+        <w:t>multiplie</w:t>
+      </w:r>
+      <w:proofErr w:type="spellEnd"/>
+      <w:r>
+        <w:rPr>
+          <w:b/>
+          <w:sz w:val="28"/>
+          <w:szCs w:val="28"/>
+        </w:rPr>
+        <w:t xml:space="preserve"> </w:t>
+      </w:r>
+      <w:proofErr w:type="spellStart"/>
+      <w:r>
+        <w:rPr>
+          <w:b/>
+          <w:sz w:val="28"/>
+          <w:szCs w:val="28"/>
+        </w:rPr>
+        <w:t>enc</w:t>
+      </w:r>
+      <w:proofErr w:type="spellEnd"/>
+      <w:r>
+        <w:rPr>
+          <w:b/>
+          <w:sz w:val="28"/>
+          <w:szCs w:val="28"/>
+        </w:rPr>
+        <w:t xml:space="preserve"> prop</w:t>
+      </w:r>
+    </w:p>
+    <w:p>
+      <w:pPr>
+        <w:rPr>
+          <w:b/>
+          <w:sz w:val="28"/>
+          <w:szCs w:val="28"/>
+        </w:rPr>
+      </w:pPr>
+      <w:proofErr w:type="gramStart"/>
+      <w:r>
+        <w:rPr>
+          <w:b/>
+          <w:sz w:val="28"/>
+          <w:szCs w:val="28"/>
+        </w:rPr>
+        <w:t>range-service-</w:t>
+      </w:r>
+      <w:proofErr w:type="spellStart"/>
+      <w:r>
+        <w:rPr>
+          <w:b/>
+          <w:sz w:val="28"/>
+          <w:szCs w:val="28"/>
+        </w:rPr>
+        <w:t>dev.prop</w:t>
+      </w:r>
+      <w:proofErr w:type="spellEnd"/>
+      <w:proofErr w:type="gramEnd"/>
+    </w:p>
+    <w:p>
+      <w:pPr>
+        <w:rPr>
+          <w:b/>
+          <w:sz w:val="28"/>
+          <w:szCs w:val="28"/>
+        </w:rPr>
+      </w:pPr>
+      <w:proofErr w:type="gramStart"/>
+      <w:r>
+        <w:rPr>
+          <w:b/>
+          <w:sz w:val="28"/>
+          <w:szCs w:val="28"/>
+        </w:rPr>
+        <w:t>range-service-</w:t>
+      </w:r>
+      <w:proofErr w:type="spellStart"/>
+      <w:r>
+        <w:rPr>
+          <w:b/>
+          <w:sz w:val="28"/>
+          <w:szCs w:val="28"/>
+        </w:rPr>
+        <w:t>qa.prop</w:t>
+      </w:r>
+      <w:proofErr w:type="spellEnd"/>
+      <w:proofErr w:type="gramEnd"/>
+    </w:p>
+    <w:p>
+      <w:pPr>
+        <w:rPr>
+          <w:b/>
+          <w:sz w:val="28"/>
+          <w:szCs w:val="28"/>
+        </w:rPr>
+      </w:pPr>
+    </w:p>
+    <w:p>
+      <w:pPr>
+        <w:rPr>
+          <w:b/>
+          <w:sz w:val="28"/>
+          <w:szCs w:val="28"/>
+        </w:rPr>
+      </w:pPr>
+      <w:r>
+        <w:rPr>
+          <w:b/>
+          <w:sz w:val="28"/>
+          <w:szCs w:val="28"/>
+        </w:rPr>
+        <w:t>17</w:t>
+      </w:r>
+      <w:proofErr w:type="gramStart"/>
+      <w:r>
+        <w:rPr>
+          <w:b/>
+          <w:sz w:val="28"/>
+          <w:szCs w:val="28"/>
+        </w:rPr>
+        <w:t>.Whenever</w:t>
+      </w:r>
+      <w:proofErr w:type="gramEnd"/>
+      <w:r>
+        <w:rPr>
+          <w:b/>
+          <w:sz w:val="28"/>
+          <w:szCs w:val="28"/>
+        </w:rPr>
+        <w:t xml:space="preserve"> we making changes need to commit only then available(</w:t>
+      </w:r>
+      <w:proofErr w:type="spellStart"/>
+      <w:r>
+        <w:rPr>
+          <w:b/>
+          <w:sz w:val="28"/>
+          <w:szCs w:val="28"/>
+        </w:rPr>
+        <w:t>git</w:t>
+      </w:r>
+      <w:proofErr w:type="spellEnd"/>
+      <w:r>
+        <w:rPr>
+          <w:b/>
+          <w:sz w:val="28"/>
+          <w:szCs w:val="28"/>
+        </w:rPr>
+        <w:t xml:space="preserve"> add ,</w:t>
+      </w:r>
+      <w:proofErr w:type="spellStart"/>
+      <w:r>
+        <w:rPr>
+          <w:b/>
+          <w:sz w:val="28"/>
+          <w:szCs w:val="28"/>
+        </w:rPr>
+        <w:t>git</w:t>
+      </w:r>
+      <w:proofErr w:type="spellEnd"/>
+      <w:r>
+        <w:rPr>
+          <w:b/>
+          <w:sz w:val="28"/>
+          <w:szCs w:val="28"/>
+        </w:rPr>
+        <w:t xml:space="preserve"> commit)</w:t>
+      </w:r>
+    </w:p>
+    <w:p>
+      <w:pPr>
+        <w:rPr>
+          <w:b/>
+          <w:sz w:val="28"/>
+          <w:szCs w:val="28"/>
+        </w:rPr>
+      </w:pPr>
+      <w:r>
+        <w:rPr>
+          <w:b/>
+          <w:sz w:val="28"/>
+          <w:szCs w:val="28"/>
+        </w:rPr>
+        <w:t>18</w:t>
+      </w:r>
+      <w:proofErr w:type="gramStart"/>
+      <w:r>
+        <w:rPr>
+          <w:b/>
+          <w:sz w:val="28"/>
+          <w:szCs w:val="28"/>
+        </w:rPr>
+        <w:t>.Connect</w:t>
+      </w:r>
+      <w:proofErr w:type="gramEnd"/>
+      <w:r>
+        <w:rPr>
+          <w:b/>
+          <w:sz w:val="28"/>
+          <w:szCs w:val="28"/>
+        </w:rPr>
+        <w:t xml:space="preserve"> </w:t>
+      </w:r>
+      <w:proofErr w:type="spellStart"/>
+      <w:r>
+        <w:rPr>
+          <w:b/>
+          <w:sz w:val="28"/>
+          <w:szCs w:val="28"/>
+        </w:rPr>
+        <w:t>RangeService</w:t>
+      </w:r>
+      <w:proofErr w:type="spellEnd"/>
+      <w:r>
+        <w:rPr>
+          <w:b/>
+          <w:sz w:val="28"/>
+          <w:szCs w:val="28"/>
+        </w:rPr>
+        <w:t xml:space="preserve"> to Spring </w:t>
+      </w:r>
+      <w:proofErr w:type="spellStart"/>
+      <w:r>
+        <w:rPr>
+          <w:b/>
+          <w:sz w:val="28"/>
+          <w:szCs w:val="28"/>
+        </w:rPr>
+        <w:t>clould</w:t>
+      </w:r>
+      <w:proofErr w:type="spellEnd"/>
+      <w:r>
+        <w:rPr>
+          <w:b/>
+          <w:sz w:val="28"/>
+          <w:szCs w:val="28"/>
+        </w:rPr>
+        <w:t xml:space="preserve"> </w:t>
+      </w:r>
+      <w:proofErr w:type="spellStart"/>
+      <w:r>
+        <w:rPr>
+          <w:b/>
+          <w:sz w:val="28"/>
+          <w:szCs w:val="28"/>
+        </w:rPr>
+        <w:t>config</w:t>
+      </w:r>
+      <w:proofErr w:type="spellEnd"/>
+      <w:r>
+        <w:rPr>
+          <w:b/>
+          <w:sz w:val="28"/>
+          <w:szCs w:val="28"/>
+        </w:rPr>
+        <w:t xml:space="preserve"> server</w:t>
+      </w:r>
+    </w:p>
+    <w:p>
+      <w:pPr>
+        <w:rPr>
+          <w:b/>
+          <w:sz w:val="28"/>
+          <w:szCs w:val="28"/>
+        </w:rPr>
+      </w:pPr>
+    </w:p>
+    <w:p>
+      <w:pPr>
+        <w:rPr>
+          <w:b/>
+          <w:sz w:val="28"/>
+          <w:szCs w:val="28"/>
+        </w:rPr>
+      </w:pPr>
+      <w:r>
+        <w:rPr>
+          <w:b/>
+          <w:sz w:val="28"/>
+          <w:szCs w:val="28"/>
+        </w:rPr>
+        <w:t>19</w:t>
+      </w:r>
+      <w:proofErr w:type="gramStart"/>
+      <w:r>
+        <w:rPr>
+          <w:b/>
+          <w:sz w:val="28"/>
+          <w:szCs w:val="28"/>
+        </w:rPr>
+        <w:t>.*</w:t>
+      </w:r>
+      <w:proofErr w:type="gramEnd"/>
+      <w:r>
+        <w:rPr>
+          <w:b/>
+          <w:sz w:val="28"/>
+          <w:szCs w:val="28"/>
+        </w:rPr>
+        <w:t>*</w:t>
+      </w:r>
+      <w:proofErr w:type="spellStart"/>
+      <w:r>
+        <w:rPr>
+          <w:b/>
+          <w:sz w:val="28"/>
+          <w:szCs w:val="28"/>
+        </w:rPr>
+        <w:t>RangeService</w:t>
+      </w:r>
+      <w:proofErr w:type="spellEnd"/>
+      <w:r>
+        <w:rPr>
+          <w:b/>
+          <w:sz w:val="28"/>
+          <w:szCs w:val="28"/>
+        </w:rPr>
+        <w:t xml:space="preserve"> properties file has to be renamed from </w:t>
+      </w:r>
+      <w:proofErr w:type="spellStart"/>
+      <w:r>
+        <w:rPr>
+          <w:b/>
+          <w:sz w:val="28"/>
+          <w:szCs w:val="28"/>
+        </w:rPr>
+        <w:t>application.prop</w:t>
+      </w:r>
+      <w:proofErr w:type="spellEnd"/>
+      <w:r>
+        <w:rPr>
+          <w:b/>
+          <w:sz w:val="28"/>
+          <w:szCs w:val="28"/>
+        </w:rPr>
+        <w:t xml:space="preserve"> to </w:t>
+      </w:r>
+      <w:proofErr w:type="spellStart"/>
+      <w:r>
+        <w:rPr>
+          <w:b/>
+          <w:sz w:val="28"/>
+          <w:szCs w:val="28"/>
+        </w:rPr>
+        <w:t>bootstrap.prop</w:t>
+      </w:r>
+      <w:proofErr w:type="spellEnd"/>
+    </w:p>
+    <w:p>
+      <w:pPr>
+        <w:rPr>
+          <w:b/>
+          <w:sz w:val="28"/>
+          <w:szCs w:val="28"/>
+        </w:rPr>
+      </w:pPr>
+      <w:r>
+        <w:rPr>
+          <w:b/>
+          <w:sz w:val="28"/>
+          <w:szCs w:val="28"/>
+        </w:rPr>
+        <w:t>20</w:t>
+      </w:r>
+      <w:proofErr w:type="gramStart"/>
+      <w:r>
+        <w:rPr>
+          <w:b/>
+          <w:sz w:val="28"/>
+          <w:szCs w:val="28"/>
+        </w:rPr>
+        <w:t>.Need</w:t>
+      </w:r>
+      <w:proofErr w:type="gramEnd"/>
+      <w:r>
+        <w:rPr>
+          <w:b/>
+          <w:sz w:val="28"/>
+          <w:szCs w:val="28"/>
+        </w:rPr>
+        <w:t xml:space="preserve"> to info </w:t>
+      </w:r>
+      <w:proofErr w:type="spellStart"/>
+      <w:r>
+        <w:rPr>
+          <w:b/>
+          <w:sz w:val="28"/>
+          <w:szCs w:val="28"/>
+        </w:rPr>
+        <w:t>rangeservice</w:t>
+      </w:r>
+      <w:proofErr w:type="spellEnd"/>
+      <w:r>
+        <w:rPr>
+          <w:b/>
+          <w:sz w:val="28"/>
+          <w:szCs w:val="28"/>
+        </w:rPr>
+        <w:t xml:space="preserve"> where our </w:t>
+      </w:r>
+      <w:proofErr w:type="spellStart"/>
+      <w:r>
+        <w:rPr>
+          <w:b/>
+          <w:sz w:val="28"/>
+          <w:szCs w:val="28"/>
+        </w:rPr>
+        <w:t>Springclould</w:t>
+      </w:r>
+      <w:proofErr w:type="spellEnd"/>
+      <w:r>
+        <w:rPr>
+          <w:b/>
+          <w:sz w:val="28"/>
+          <w:szCs w:val="28"/>
+        </w:rPr>
+        <w:t xml:space="preserve"> </w:t>
+      </w:r>
+      <w:proofErr w:type="spellStart"/>
+      <w:r>
+        <w:rPr>
+          <w:b/>
+          <w:sz w:val="28"/>
+          <w:szCs w:val="28"/>
+        </w:rPr>
+        <w:t>config</w:t>
+      </w:r>
+      <w:proofErr w:type="spellEnd"/>
+      <w:r>
+        <w:rPr>
+          <w:b/>
+          <w:sz w:val="28"/>
+          <w:szCs w:val="28"/>
+        </w:rPr>
+        <w:t xml:space="preserve"> server is located ,means In </w:t>
+      </w:r>
+      <w:proofErr w:type="spellStart"/>
+      <w:r>
+        <w:rPr>
+          <w:b/>
+          <w:sz w:val="28"/>
+          <w:szCs w:val="28"/>
+        </w:rPr>
+        <w:t>hich</w:t>
+      </w:r>
+      <w:proofErr w:type="spellEnd"/>
+      <w:r>
+        <w:rPr>
+          <w:b/>
+          <w:sz w:val="28"/>
+          <w:szCs w:val="28"/>
+        </w:rPr>
+        <w:t xml:space="preserve"> </w:t>
+      </w:r>
+      <w:proofErr w:type="spellStart"/>
+      <w:r>
+        <w:rPr>
+          <w:b/>
+          <w:sz w:val="28"/>
+          <w:szCs w:val="28"/>
+        </w:rPr>
+        <w:t>url</w:t>
+      </w:r>
+      <w:proofErr w:type="spellEnd"/>
+      <w:r>
+        <w:rPr>
+          <w:b/>
+          <w:sz w:val="28"/>
+          <w:szCs w:val="28"/>
+        </w:rPr>
+        <w:t xml:space="preserve"> it is located</w:t>
+      </w:r>
+    </w:p>
+    <w:p>
+      <w:pPr>
+        <w:rPr>
+          <w:b/>
+          <w:sz w:val="28"/>
+          <w:szCs w:val="28"/>
+        </w:rPr>
+      </w:pPr>
+      <w:r>
+        <w:rPr>
+          <w:b/>
+          <w:sz w:val="28"/>
+          <w:szCs w:val="28"/>
+        </w:rPr>
+        <w:t>21</w:t>
+      </w:r>
+      <w:proofErr w:type="gramStart"/>
+      <w:r>
+        <w:rPr>
+          <w:b/>
+          <w:sz w:val="28"/>
+          <w:szCs w:val="28"/>
+        </w:rPr>
+        <w:t>.In</w:t>
+      </w:r>
+      <w:proofErr w:type="gramEnd"/>
+      <w:r>
+        <w:rPr>
+          <w:b/>
+          <w:sz w:val="28"/>
+          <w:szCs w:val="28"/>
+        </w:rPr>
+        <w:t xml:space="preserve"> </w:t>
+      </w:r>
+      <w:proofErr w:type="spellStart"/>
+      <w:r>
+        <w:rPr>
+          <w:b/>
+          <w:sz w:val="28"/>
+          <w:szCs w:val="28"/>
+        </w:rPr>
+        <w:t>rangeservice</w:t>
+      </w:r>
+      <w:proofErr w:type="spellEnd"/>
+      <w:r>
+        <w:rPr>
+          <w:b/>
+          <w:sz w:val="28"/>
+          <w:szCs w:val="28"/>
+        </w:rPr>
+        <w:t xml:space="preserve"> </w:t>
+      </w:r>
+      <w:proofErr w:type="spellStart"/>
+      <w:r>
+        <w:rPr>
+          <w:b/>
+          <w:sz w:val="28"/>
+          <w:szCs w:val="28"/>
+        </w:rPr>
+        <w:t>bootstrap.properties</w:t>
+      </w:r>
+      <w:proofErr w:type="spellEnd"/>
+      <w:r>
+        <w:rPr>
+          <w:b/>
+          <w:sz w:val="28"/>
+          <w:szCs w:val="28"/>
+        </w:rPr>
+        <w:t xml:space="preserve"> add following</w:t>
+      </w:r>
+    </w:p>
+    <w:p>
+      <w:pPr>
+        <w:rPr>
+          <w:b/>
+          <w:sz w:val="28"/>
+          <w:szCs w:val="28"/>
+        </w:rPr>
+      </w:pPr>
+      <w:proofErr w:type="spellStart"/>
+      <w:r>
+        <w:rPr>
+          <w:b/>
+          <w:sz w:val="28"/>
+          <w:szCs w:val="28"/>
+        </w:rPr>
+        <w:t>spring.clould.conig.server.uri</w:t>
+      </w:r>
+      <w:proofErr w:type="spellEnd"/>
+      <w:r>
+        <w:rPr>
+          <w:b/>
+          <w:sz w:val="28"/>
+          <w:szCs w:val="28"/>
+        </w:rPr>
+        <w:t>=http://localhost:8888</w:t>
+      </w:r>
+    </w:p>
+    <w:p>
+      <w:pPr>
+        <w:rPr>
+          <w:b/>
+          <w:sz w:val="28"/>
+          <w:szCs w:val="28"/>
+        </w:rPr>
+      </w:pPr>
+    </w:p>
+    <w:p>
+      <w:pPr>
+        <w:rPr>
+          <w:b/>
+          <w:sz w:val="28"/>
+          <w:szCs w:val="28"/>
+        </w:rPr>
+      </w:pPr>
+      <w:proofErr w:type="gramStart"/>
+      <w:r>
+        <w:rPr>
+          <w:b/>
+          <w:sz w:val="28"/>
+          <w:szCs w:val="28"/>
+        </w:rPr>
+        <w:t>restart</w:t>
+      </w:r>
+      <w:proofErr w:type="gramEnd"/>
+      <w:r>
+        <w:rPr>
+          <w:b/>
+          <w:sz w:val="28"/>
+          <w:szCs w:val="28"/>
+        </w:rPr>
+        <w:t xml:space="preserve"> the </w:t>
+      </w:r>
+      <w:proofErr w:type="spellStart"/>
+      <w:r>
+        <w:rPr>
+          <w:b/>
+          <w:sz w:val="28"/>
+          <w:szCs w:val="28"/>
+        </w:rPr>
+        <w:t>raneservice</w:t>
+      </w:r>
+      <w:proofErr w:type="spellEnd"/>
+    </w:p>
+    <w:p>
+      <w:pPr>
+        <w:rPr>
+          <w:b/>
+          <w:sz w:val="28"/>
+          <w:szCs w:val="28"/>
+        </w:rPr>
+      </w:pPr>
+      <w:r>
+        <w:rPr>
+          <w:b/>
+          <w:sz w:val="28"/>
+          <w:szCs w:val="28"/>
+        </w:rPr>
+        <w:t>22</w:t>
+      </w:r>
+      <w:proofErr w:type="gramStart"/>
+      <w:r>
+        <w:rPr>
+          <w:b/>
+          <w:sz w:val="28"/>
+          <w:szCs w:val="28"/>
+        </w:rPr>
+        <w:t>.If</w:t>
+      </w:r>
+      <w:proofErr w:type="gramEnd"/>
+      <w:r>
+        <w:rPr>
+          <w:b/>
+          <w:sz w:val="28"/>
+          <w:szCs w:val="28"/>
+        </w:rPr>
+        <w:t xml:space="preserve"> we </w:t>
+      </w:r>
+      <w:proofErr w:type="spellStart"/>
+      <w:r>
+        <w:rPr>
+          <w:b/>
+          <w:sz w:val="28"/>
+          <w:szCs w:val="28"/>
+        </w:rPr>
+        <w:t>didnt</w:t>
+      </w:r>
+      <w:proofErr w:type="spellEnd"/>
+      <w:r>
+        <w:rPr>
+          <w:b/>
+          <w:sz w:val="28"/>
+          <w:szCs w:val="28"/>
+        </w:rPr>
+        <w:t xml:space="preserve"> </w:t>
+      </w:r>
+      <w:proofErr w:type="spellStart"/>
+      <w:r>
+        <w:rPr>
+          <w:b/>
+          <w:sz w:val="28"/>
+          <w:szCs w:val="28"/>
+        </w:rPr>
+        <w:t>mentio</w:t>
+      </w:r>
+      <w:proofErr w:type="spellEnd"/>
+      <w:r>
+        <w:rPr>
+          <w:b/>
+          <w:sz w:val="28"/>
+          <w:szCs w:val="28"/>
+        </w:rPr>
+        <w:t xml:space="preserve"> any profiles will take default profiles</w:t>
+      </w:r>
+    </w:p>
+    <w:p>
+      <w:pPr>
+        <w:rPr>
+          <w:b/>
+          <w:sz w:val="28"/>
+          <w:szCs w:val="28"/>
+        </w:rPr>
+      </w:pPr>
+      <w:r>
+        <w:rPr>
+          <w:b/>
+          <w:sz w:val="28"/>
+          <w:szCs w:val="28"/>
+        </w:rPr>
+        <w:t>23</w:t>
+      </w:r>
+      <w:proofErr w:type="gramStart"/>
+      <w:r>
+        <w:rPr>
+          <w:b/>
+          <w:sz w:val="28"/>
+          <w:szCs w:val="28"/>
+        </w:rPr>
+        <w:t>.COnfigure</w:t>
+      </w:r>
+      <w:proofErr w:type="gramEnd"/>
+      <w:r>
+        <w:rPr>
+          <w:b/>
+          <w:sz w:val="28"/>
+          <w:szCs w:val="28"/>
+        </w:rPr>
+        <w:t xml:space="preserve"> profiles for </w:t>
+      </w:r>
+      <w:proofErr w:type="spellStart"/>
+      <w:r>
+        <w:rPr>
+          <w:b/>
+          <w:sz w:val="28"/>
+          <w:szCs w:val="28"/>
+        </w:rPr>
+        <w:t>rangeService</w:t>
+      </w:r>
+      <w:proofErr w:type="spellEnd"/>
+    </w:p>
+    <w:p>
+      <w:pPr>
+        <w:rPr>
+          <w:b/>
+          <w:sz w:val="28"/>
+          <w:szCs w:val="28"/>
+        </w:rPr>
+      </w:pPr>
+      <w:proofErr w:type="spellStart"/>
+      <w:r>
+        <w:rPr>
+          <w:b/>
+          <w:sz w:val="28"/>
+          <w:szCs w:val="28"/>
+        </w:rPr>
+        <w:lastRenderedPageBreak/>
+        <w:t>spring.profiles.active</w:t>
+      </w:r>
+      <w:proofErr w:type="spellEnd"/>
+      <w:r>
+        <w:rPr>
+          <w:b/>
+          <w:sz w:val="28"/>
+          <w:szCs w:val="28"/>
+        </w:rPr>
+        <w:t>=</w:t>
+      </w:r>
+      <w:proofErr w:type="spellStart"/>
+      <w:r>
+        <w:rPr>
+          <w:b/>
+          <w:sz w:val="28"/>
+          <w:szCs w:val="28"/>
+        </w:rPr>
+        <w:t>dev</w:t>
+      </w:r>
+      <w:proofErr w:type="spellEnd"/>
+    </w:p>
+    <w:p>
+      <w:pPr>
+        <w:rPr>
+          <w:b/>
+          <w:sz w:val="28"/>
+          <w:szCs w:val="28"/>
+        </w:rPr>
+      </w:pPr>
+    </w:p>
+    <w:p>
+      <w:pPr>
+        <w:rPr>
+          <w:b/>
+          <w:sz w:val="28"/>
+          <w:szCs w:val="28"/>
+        </w:rPr>
+      </w:pPr>
+    </w:p>
+    <w:p>
+      <w:pPr>
+        <w:rPr>
+          <w:b/>
+          <w:sz w:val="28"/>
+          <w:szCs w:val="28"/>
+        </w:rPr>
+      </w:pPr>
+    </w:p>
+    <w:p>
+      <w:pPr>
+        <w:rPr>
+          <w:b/>
+          <w:sz w:val="28"/>
+          <w:szCs w:val="28"/>
+        </w:rPr>
+      </w:pPr>
+    </w:p>
+    <w:p>
+      <w:pPr>
+        <w:rPr>
+          <w:b/>
+          <w:sz w:val="28"/>
+          <w:szCs w:val="28"/>
+        </w:rPr>
+      </w:pPr>
+    </w:p>
+    <w:p>
+      <w:pPr>
+        <w:rPr>
+          <w:b/>
+          <w:sz w:val="28"/>
+          <w:szCs w:val="28"/>
+        </w:rPr>
+      </w:pPr>
+    </w:p>
+    <w:p>
+      <w:pPr>
+        <w:rPr>
+          <w:b/>
+          <w:sz w:val="28"/>
+          <w:szCs w:val="28"/>
+        </w:rPr>
+      </w:pPr>
+    </w:p>
+    <w:p>
+      <w:pPr>
+        <w:rPr>
+          <w:b/>
+          <w:sz w:val="28"/>
+          <w:szCs w:val="28"/>
+        </w:rPr>
+      </w:pPr>
+    </w:p>
+    <w:p>
+      <w:pPr>
+        <w:rPr>
+          <w:b/>
+          <w:sz w:val="28"/>
+          <w:szCs w:val="28"/>
+        </w:rPr>
+      </w:pPr>
+    </w:p>
+    <w:p>
+      <w:pPr>
+        <w:rPr>
+          <w:b/>
+          <w:sz w:val="28"/>
+          <w:szCs w:val="28"/>
+        </w:rPr>
+      </w:pPr>
+    </w:p>
+    <w:p>
+      <w:pPr>
+        <w:rPr>
+          <w:b/>
+          <w:sz w:val="28"/>
+          <w:szCs w:val="28"/>
+        </w:rPr>
+      </w:pPr>
+    </w:p>
+    <w:p>
+      <w:pPr>
+        <w:rPr>
+          <w:b/>
+          <w:sz w:val="28"/>
+          <w:szCs w:val="28"/>
+        </w:rPr>
+      </w:pPr>
+    </w:p>
+    <w:p>
+      <w:pPr>
+        <w:rPr>
+          <w:b/>
+          <w:sz w:val="28"/>
+          <w:szCs w:val="28"/>
+        </w:rPr>
+      </w:pPr>
+    </w:p>
+    <w:p>
+      <w:pPr>
+        <w:rPr>
+          <w:b/>
+          <w:sz w:val="28"/>
+          <w:szCs w:val="28"/>
+        </w:rPr>
+      </w:pPr>
+    </w:p>
+    <w:p>
+      <w:pPr>
+        <w:rPr>
+          <w:b/>
+          <w:sz w:val="28"/>
+          <w:szCs w:val="28"/>
+        </w:rPr>
+      </w:pPr>
+    </w:p>
+    <w:p>
+      <w:pPr>
+        <w:rPr>
+          <w:b/>
+          <w:sz w:val="28"/>
+          <w:szCs w:val="28"/>
+        </w:rPr>
+      </w:pPr>
     </w:p>
     <w:p>
       <w:pPr>

</xml_diff>